<commit_message>
Adicionando pagina as abas
</commit_message>
<xml_diff>
--- a/Ionic 3 para Iniciantes/Tutorial/Ionic Tutorial.docx
+++ b/Ionic 3 para Iniciantes/Tutorial/Ionic Tutorial.docx
@@ -3,13 +3,10 @@
 <w:document xmlns:wpc="http://schemas.microsoft.com/office/word/2010/wordprocessingCanvas" xmlns:mc="http://schemas.openxmlformats.org/markup-compatibility/2006" xmlns:o="urn:schemas-microsoft-com:office:office" xmlns:r="http://schemas.openxmlformats.org/officeDocument/2006/relationships" xmlns:m="http://schemas.openxmlformats.org/officeDocument/2006/math" xmlns:v="urn:schemas-microsoft-com:vml" xmlns:wp14="http://schemas.microsoft.com/office/word/2010/wordprocessingDrawing" xmlns:wp="http://schemas.openxmlformats.org/drawingml/2006/wordprocessingDrawing" xmlns:w10="urn:schemas-microsoft-com:office:word" xmlns:w="http://schemas.openxmlformats.org/wordprocessingml/2006/main" xmlns:w14="http://schemas.microsoft.com/office/word/2010/wordml" xmlns:wpg="http://schemas.microsoft.com/office/word/2010/wordprocessingGroup" xmlns:wpi="http://schemas.microsoft.com/office/word/2010/wordprocessingInk" xmlns:wne="http://schemas.microsoft.com/office/word/2006/wordml" xmlns:wps="http://schemas.microsoft.com/office/word/2010/wordprocessingShape" mc:Ignorable="w14 wp14">
   <w:body>
     <w:p>
-      <w:proofErr w:type="spellStart"/>
+      <w:bookmarkStart w:id="0" w:name="_GoBack"/>
+      <w:bookmarkEnd w:id="0"/>
       <w:r>
-        <w:t>Ionic</w:t>
-      </w:r>
-      <w:proofErr w:type="spellEnd"/>
-      <w:r>
-        <w:t xml:space="preserve"> Tutorial</w:t>
+        <w:t>Ionic Tutorial</w:t>
       </w:r>
     </w:p>
     <w:p/>
@@ -41,31 +38,8 @@
             <w:tcW w:w="4322" w:type="dxa"/>
           </w:tcPr>
           <w:p>
-            <w:proofErr w:type="spellStart"/>
             <w:r>
-              <w:t>Ionic</w:t>
-            </w:r>
-            <w:proofErr w:type="spellEnd"/>
-            <w:r>
-              <w:t xml:space="preserve"> start </w:t>
-            </w:r>
-            <w:proofErr w:type="spellStart"/>
-            <w:proofErr w:type="gramStart"/>
-            <w:r>
-              <w:t>myapp</w:t>
-            </w:r>
-            <w:proofErr w:type="spellEnd"/>
-            <w:r>
-              <w:t>(</w:t>
-            </w:r>
-            <w:proofErr w:type="spellStart"/>
-            <w:proofErr w:type="gramEnd"/>
-            <w:r>
-              <w:t>tabs,sidemenu</w:t>
-            </w:r>
-            <w:proofErr w:type="spellEnd"/>
-            <w:r>
-              <w:t>)</w:t>
+              <w:t>Ionic start myapp(tabs,sidemenu)</w:t>
             </w:r>
           </w:p>
         </w:tc>
@@ -86,13 +60,8 @@
             <w:tcW w:w="4322" w:type="dxa"/>
           </w:tcPr>
           <w:p>
-            <w:proofErr w:type="spellStart"/>
             <w:r>
-              <w:t>Ionic</w:t>
-            </w:r>
-            <w:proofErr w:type="spellEnd"/>
-            <w:r>
-              <w:t xml:space="preserve"> serve</w:t>
+              <w:t>Ionic serve</w:t>
             </w:r>
           </w:p>
         </w:tc>
@@ -113,32 +82,31 @@
             <w:tcW w:w="4322" w:type="dxa"/>
           </w:tcPr>
           <w:p>
-            <w:proofErr w:type="spellStart"/>
             <w:r>
-              <w:t>Ionic</w:t>
+              <w:t>Ionic generate page &lt;nome&gt;</w:t>
             </w:r>
-            <w:proofErr w:type="spellEnd"/>
+          </w:p>
+        </w:tc>
+      </w:tr>
+      <w:tr>
+        <w:tc>
+          <w:tcPr>
+            <w:tcW w:w="4322" w:type="dxa"/>
+          </w:tcPr>
+          <w:p>
             <w:r>
-              <w:t xml:space="preserve"> </w:t>
+              <w:t>Toda vez que baixar o github a app</w:t>
             </w:r>
-            <w:proofErr w:type="spellStart"/>
+          </w:p>
+        </w:tc>
+        <w:tc>
+          <w:tcPr>
+            <w:tcW w:w="4322" w:type="dxa"/>
+          </w:tcPr>
+          <w:p>
             <w:r>
-              <w:t>generate</w:t>
+              <w:t>Npm install</w:t>
             </w:r>
-            <w:proofErr w:type="spellEnd"/>
-            <w:r>
-              <w:t xml:space="preserve"> </w:t>
-            </w:r>
-            <w:proofErr w:type="spellStart"/>
-            <w:r>
-              <w:t>page</w:t>
-            </w:r>
-            <w:proofErr w:type="spellEnd"/>
-            <w:r>
-              <w:t xml:space="preserve"> &lt;nome&gt;</w:t>
-            </w:r>
-            <w:bookmarkStart w:id="0" w:name="_GoBack"/>
-            <w:bookmarkEnd w:id="0"/>
           </w:p>
         </w:tc>
       </w:tr>

</xml_diff>

<commit_message>
Alterando Icones das tags
</commit_message>
<xml_diff>
--- a/Ionic 3 para Iniciantes/Tutorial/Ionic Tutorial.docx
+++ b/Ionic 3 para Iniciantes/Tutorial/Ionic Tutorial.docx
@@ -3,10 +3,13 @@
 <w:document xmlns:wpc="http://schemas.microsoft.com/office/word/2010/wordprocessingCanvas" xmlns:mc="http://schemas.openxmlformats.org/markup-compatibility/2006" xmlns:o="urn:schemas-microsoft-com:office:office" xmlns:r="http://schemas.openxmlformats.org/officeDocument/2006/relationships" xmlns:m="http://schemas.openxmlformats.org/officeDocument/2006/math" xmlns:v="urn:schemas-microsoft-com:vml" xmlns:wp14="http://schemas.microsoft.com/office/word/2010/wordprocessingDrawing" xmlns:wp="http://schemas.openxmlformats.org/drawingml/2006/wordprocessingDrawing" xmlns:w10="urn:schemas-microsoft-com:office:word" xmlns:w="http://schemas.openxmlformats.org/wordprocessingml/2006/main" xmlns:w14="http://schemas.microsoft.com/office/word/2010/wordml" xmlns:wpg="http://schemas.microsoft.com/office/word/2010/wordprocessingGroup" xmlns:wpi="http://schemas.microsoft.com/office/word/2010/wordprocessingInk" xmlns:wne="http://schemas.microsoft.com/office/word/2006/wordml" xmlns:wps="http://schemas.microsoft.com/office/word/2010/wordprocessingShape" mc:Ignorable="w14 wp14">
   <w:body>
     <w:p>
-      <w:bookmarkStart w:id="0" w:name="_GoBack"/>
-      <w:bookmarkEnd w:id="0"/>
+      <w:proofErr w:type="spellStart"/>
       <w:r>
-        <w:t>Ionic Tutorial</w:t>
+        <w:t>Ionic</w:t>
+      </w:r>
+      <w:proofErr w:type="spellEnd"/>
+      <w:r>
+        <w:t xml:space="preserve"> Tutorial</w:t>
       </w:r>
     </w:p>
     <w:p/>
@@ -38,8 +41,31 @@
             <w:tcW w:w="4322" w:type="dxa"/>
           </w:tcPr>
           <w:p>
-            <w:r>
-              <w:t>Ionic start myapp(tabs,sidemenu)</w:t>
+            <w:proofErr w:type="spellStart"/>
+            <w:r>
+              <w:t>Ionic</w:t>
+            </w:r>
+            <w:proofErr w:type="spellEnd"/>
+            <w:r>
+              <w:t xml:space="preserve"> start </w:t>
+            </w:r>
+            <w:proofErr w:type="spellStart"/>
+            <w:proofErr w:type="gramStart"/>
+            <w:r>
+              <w:t>myapp</w:t>
+            </w:r>
+            <w:proofErr w:type="spellEnd"/>
+            <w:r>
+              <w:t>(</w:t>
+            </w:r>
+            <w:proofErr w:type="spellStart"/>
+            <w:proofErr w:type="gramEnd"/>
+            <w:r>
+              <w:t>tabs,sidemenu</w:t>
+            </w:r>
+            <w:proofErr w:type="spellEnd"/>
+            <w:r>
+              <w:t>)</w:t>
             </w:r>
           </w:p>
         </w:tc>
@@ -60,8 +86,13 @@
             <w:tcW w:w="4322" w:type="dxa"/>
           </w:tcPr>
           <w:p>
-            <w:r>
-              <w:t>Ionic serve</w:t>
+            <w:proofErr w:type="spellStart"/>
+            <w:r>
+              <w:t>Ionic</w:t>
+            </w:r>
+            <w:proofErr w:type="spellEnd"/>
+            <w:r>
+              <w:t xml:space="preserve"> serve</w:t>
             </w:r>
           </w:p>
         </w:tc>
@@ -82,8 +113,31 @@
             <w:tcW w:w="4322" w:type="dxa"/>
           </w:tcPr>
           <w:p>
-            <w:r>
-              <w:t>Ionic generate page &lt;nome&gt;</w:t>
+            <w:proofErr w:type="spellStart"/>
+            <w:r>
+              <w:t>Ionic</w:t>
+            </w:r>
+            <w:proofErr w:type="spellEnd"/>
+            <w:r>
+              <w:t xml:space="preserve"> </w:t>
+            </w:r>
+            <w:proofErr w:type="spellStart"/>
+            <w:r>
+              <w:t>generate</w:t>
+            </w:r>
+            <w:proofErr w:type="spellEnd"/>
+            <w:r>
+              <w:t xml:space="preserve"> </w:t>
+            </w:r>
+            <w:proofErr w:type="spellStart"/>
+            <w:proofErr w:type="gramStart"/>
+            <w:r>
+              <w:t>page</w:t>
+            </w:r>
+            <w:proofErr w:type="spellEnd"/>
+            <w:proofErr w:type="gramEnd"/>
+            <w:r>
+              <w:t xml:space="preserve"> &lt;nome&gt;</w:t>
             </w:r>
           </w:p>
         </w:tc>
@@ -95,8 +149,21 @@
           </w:tcPr>
           <w:p>
             <w:r>
-              <w:t>Toda vez que baixar o github a app</w:t>
-            </w:r>
+              <w:t xml:space="preserve">Toda vez que baixar o </w:t>
+            </w:r>
+            <w:proofErr w:type="spellStart"/>
+            <w:r>
+              <w:t>github</w:t>
+            </w:r>
+            <w:proofErr w:type="spellEnd"/>
+            <w:r>
+              <w:t xml:space="preserve"> a </w:t>
+            </w:r>
+            <w:proofErr w:type="spellStart"/>
+            <w:r>
+              <w:t>app</w:t>
+            </w:r>
+            <w:proofErr w:type="spellEnd"/>
           </w:p>
         </w:tc>
         <w:tc>
@@ -104,14 +171,69 @@
             <w:tcW w:w="4322" w:type="dxa"/>
           </w:tcPr>
           <w:p>
-            <w:r>
-              <w:t>Npm install</w:t>
-            </w:r>
+            <w:proofErr w:type="spellStart"/>
+            <w:r>
+              <w:t>Npm</w:t>
+            </w:r>
+            <w:proofErr w:type="spellEnd"/>
+            <w:r>
+              <w:t xml:space="preserve"> </w:t>
+            </w:r>
+            <w:proofErr w:type="spellStart"/>
+            <w:r>
+              <w:t>install</w:t>
+            </w:r>
+            <w:proofErr w:type="spellEnd"/>
           </w:p>
         </w:tc>
       </w:tr>
     </w:tbl>
     <w:p/>
+    <w:p/>
+    <w:p/>
+    <w:p/>
+    <w:p>
+      <w:r>
+        <w:t>Links</w:t>
+      </w:r>
+    </w:p>
+    <w:tbl>
+      <w:tblPr>
+        <w:tblStyle w:val="Tabelacomgrade"/>
+        <w:tblW w:w="0" w:type="auto"/>
+        <w:tblLook w:val="04A0" w:firstRow="1" w:lastRow="0" w:firstColumn="1" w:lastColumn="0" w:noHBand="0" w:noVBand="1"/>
+      </w:tblPr>
+      <w:tblGrid>
+        <w:gridCol w:w="1384"/>
+        <w:gridCol w:w="7260"/>
+      </w:tblGrid>
+      <w:tr>
+        <w:tc>
+          <w:tcPr>
+            <w:tcW w:w="1384" w:type="dxa"/>
+          </w:tcPr>
+          <w:p>
+            <w:proofErr w:type="spellStart"/>
+            <w:r>
+              <w:t>Icones</w:t>
+            </w:r>
+            <w:proofErr w:type="spellEnd"/>
+          </w:p>
+        </w:tc>
+        <w:tc>
+          <w:tcPr>
+            <w:tcW w:w="7260" w:type="dxa"/>
+          </w:tcPr>
+          <w:p>
+            <w:r>
+              <w:t>https://ionicframework.com/docs/ionicons/</w:t>
+            </w:r>
+            <w:bookmarkStart w:id="0" w:name="_GoBack"/>
+            <w:bookmarkEnd w:id="0"/>
+          </w:p>
+        </w:tc>
+      </w:tr>
+    </w:tbl>
     <w:p/>
     <w:sectPr>
       <w:pgSz w:w="11906" w:h="16838"/>

</xml_diff>